<commit_message>
Added division of labor.
</commit_message>
<xml_diff>
--- a/Project Documenation..docx
+++ b/Project Documenation..docx
@@ -101,13 +101,19 @@
     </w:p>
     <w:p>
       <w:pPr>
-        <w:ind w:firstLine="720"/>
-        <w:rPr>
+        <w:rPr>
+          <w:rFonts w:eastAsiaTheme="minorEastAsia"/>
           <w:noProof/>
         </w:rPr>
       </w:pPr>
-      <w:bookmarkStart w:id="0" w:name="_GoBack"/>
-      <w:bookmarkEnd w:id="0"/>
+      <w:r>
+        <w:rPr>
+          <w:rFonts w:eastAsiaTheme="minorEastAsia"/>
+          <w:noProof/>
+        </w:rPr>
+        <w:tab/>
+        <w:t xml:space="preserve">The labor on this project was divided into three parts, Aaron worked on the Brute Force and Divide and Conquer programming, Will Almond worked mostly on the Dynamic Programming and Documentation, and Tyler Brand worked on the Challenge question and the Testing. </w:t>
+      </w:r>
     </w:p>
     <w:p>
       <w:pPr>
@@ -116,6 +122,13 @@
           <w:noProof/>
         </w:rPr>
       </w:pPr>
+      <w:r>
+        <w:rPr>
+          <w:rFonts w:eastAsiaTheme="minorEastAsia"/>
+          <w:noProof/>
+        </w:rPr>
+        <w:t>Brute Force:</w:t>
+      </w:r>
     </w:p>
     <w:p>
       <w:pPr>
@@ -132,6 +145,13 @@
           <w:noProof/>
         </w:rPr>
       </w:pPr>
+      <w:r>
+        <w:rPr>
+          <w:rFonts w:eastAsiaTheme="minorEastAsia"/>
+          <w:noProof/>
+        </w:rPr>
+        <w:t>Divide and Conquer:</w:t>
+      </w:r>
     </w:p>
     <w:p>
       <w:pPr>
@@ -148,38 +168,13 @@
           <w:noProof/>
         </w:rPr>
       </w:pPr>
-    </w:p>
-    <w:p>
-      <w:pPr>
+      <w:r>
         <w:rPr>
           <w:rFonts w:eastAsiaTheme="minorEastAsia"/>
           <w:noProof/>
         </w:rPr>
-      </w:pPr>
-    </w:p>
-    <w:p>
-      <w:pPr>
-        <w:rPr>
-          <w:rFonts w:eastAsiaTheme="minorEastAsia"/>
-          <w:noProof/>
-        </w:rPr>
-      </w:pPr>
-    </w:p>
-    <w:p>
-      <w:pPr>
-        <w:rPr>
-          <w:rFonts w:eastAsiaTheme="minorEastAsia"/>
-          <w:noProof/>
-        </w:rPr>
-      </w:pPr>
-    </w:p>
-    <w:p>
-      <w:pPr>
-        <w:rPr>
-          <w:rFonts w:eastAsiaTheme="minorEastAsia"/>
-          <w:noProof/>
-        </w:rPr>
-      </w:pPr>
+        <w:t>Dynamic programming:</w:t>
+      </w:r>
     </w:p>
     <w:p>
       <w:pPr>
@@ -357,13 +352,7 @@
                     <w:rPr>
                       <w:rFonts w:ascii="Cambria Math" w:hAnsi="Cambria Math"/>
                     </w:rPr>
-                    <m:t xml:space="preserve">,   </m:t>
-                  </m:r>
-                  <m:r>
-                    <w:rPr>
-                      <w:rFonts w:ascii="Cambria Math" w:hAnsi="Cambria Math"/>
-                    </w:rPr>
-                    <m:t>otherwise</m:t>
+                    <m:t>,   otherwise</m:t>
                   </m:r>
                 </m:e>
               </m:eqArr>

</xml_diff>